<commit_message>
updated resume for July.
</commit_message>
<xml_diff>
--- a/DuarteJoshuaResumeJune.docx
+++ b/DuarteJoshuaResumeJune.docx
@@ -825,16 +825,8 @@
               <w:rPr>
                 <w:iCs/>
               </w:rPr>
-              <w:t xml:space="preserve">, manufacturing, and installation of foreign object debris shields within 4 777X </w:t>
-            </w:r>
-            <w:proofErr w:type="gramStart"/>
-            <w:r>
-              <w:rPr>
-                <w:iCs/>
-              </w:rPr>
-              <w:t>aircrafts</w:t>
-            </w:r>
-            <w:proofErr w:type="gramEnd"/>
+              <w:t>, manufacturing, and installation of foreign object debris shields within 4 777X aircrafts</w:t>
+            </w:r>
           </w:p>
           <w:p>
             <w:pPr>
@@ -900,16 +892,8 @@
               <w:rPr>
                 <w:iCs/>
               </w:rPr>
-              <w:t xml:space="preserve">alignment within the </w:t>
-            </w:r>
-            <w:proofErr w:type="gramStart"/>
-            <w:r>
-              <w:rPr>
-                <w:iCs/>
-              </w:rPr>
-              <w:t>aircrafts</w:t>
-            </w:r>
-            <w:proofErr w:type="gramEnd"/>
+              <w:t>alignment within the aircrafts</w:t>
+            </w:r>
           </w:p>
           <w:p>
             <w:pPr>
@@ -945,16 +929,8 @@
               <w:rPr>
                 <w:iCs/>
               </w:rPr>
-              <w:t xml:space="preserve"> aircraft during flight </w:t>
-            </w:r>
-            <w:proofErr w:type="gramStart"/>
-            <w:r>
-              <w:rPr>
-                <w:iCs/>
-              </w:rPr>
-              <w:t>testing</w:t>
-            </w:r>
-            <w:proofErr w:type="gramEnd"/>
+              <w:t xml:space="preserve"> aircraft during flight testing</w:t>
+            </w:r>
           </w:p>
           <w:p>
             <w:pPr>
@@ -1093,13 +1069,8 @@
               <w:t xml:space="preserve">found </w:t>
             </w:r>
             <w:r>
-              <w:t xml:space="preserve">during the Well construction </w:t>
-            </w:r>
-            <w:proofErr w:type="gramStart"/>
-            <w:r>
-              <w:t>process</w:t>
-            </w:r>
-            <w:proofErr w:type="gramEnd"/>
+              <w:t>during the Well construction process</w:t>
+            </w:r>
           </w:p>
           <w:p>
             <w:pPr>
@@ -1235,15 +1206,7 @@
               </w:rPr>
             </w:pPr>
             <w:r>
-              <w:t xml:space="preserve">Assembled and tested electronic, mechanical, and electromechanical systems to ensure consistency and </w:t>
-            </w:r>
-            <w:proofErr w:type="gramStart"/>
-            <w:r>
-              <w:t>quality</w:t>
-            </w:r>
-            <w:proofErr w:type="gramEnd"/>
-            <w:r>
-              <w:t xml:space="preserve"> </w:t>
+              <w:t xml:space="preserve">Assembled and tested electronic, mechanical, and electromechanical systems to ensure consistency and quality </w:t>
             </w:r>
           </w:p>
           <w:p>
@@ -1271,13 +1234,8 @@
               <w:t>,</w:t>
             </w:r>
             <w:r>
-              <w:t xml:space="preserve"> to fabricate </w:t>
-            </w:r>
-            <w:proofErr w:type="gramStart"/>
-            <w:r>
-              <w:t>solutions</w:t>
-            </w:r>
-            <w:proofErr w:type="gramEnd"/>
+              <w:t xml:space="preserve"> to fabricate solutions</w:t>
+            </w:r>
           </w:p>
           <w:p>
             <w:pPr>
@@ -1289,13 +1247,8 @@
               <w:spacing w:line="12" w:lineRule="atLeast"/>
             </w:pPr>
             <w:r>
-              <w:t xml:space="preserve">Facilitated the development of a Subsystem Design and Analysis Lab at the request of sector </w:t>
-            </w:r>
-            <w:proofErr w:type="gramStart"/>
-            <w:r>
-              <w:t>leadership</w:t>
-            </w:r>
-            <w:proofErr w:type="gramEnd"/>
+              <w:t>Facilitated the development of a Subsystem Design and Analysis Lab at the request of sector leadership</w:t>
+            </w:r>
           </w:p>
           <w:p>
             <w:pPr>
@@ -1503,16 +1456,8 @@
               <w:rPr>
                 <w:iCs/>
               </w:rPr>
-              <w:t xml:space="preserve">functional omni-directional </w:t>
-            </w:r>
-            <w:proofErr w:type="gramStart"/>
-            <w:r>
-              <w:rPr>
-                <w:iCs/>
-              </w:rPr>
-              <w:t>treadmill</w:t>
-            </w:r>
-            <w:proofErr w:type="gramEnd"/>
+              <w:t>functional omni-directional treadmill</w:t>
+            </w:r>
           </w:p>
           <w:p>
             <w:pPr>
@@ -1580,14 +1525,12 @@
               </w:rPr>
               <w:t xml:space="preserve"> </w:t>
             </w:r>
-            <w:proofErr w:type="gramStart"/>
             <w:r>
               <w:rPr>
                 <w:iCs/>
               </w:rPr>
               <w:t>experience</w:t>
             </w:r>
-            <w:proofErr w:type="gramEnd"/>
           </w:p>
           <w:p>
             <w:pPr>
@@ -1841,14 +1784,7 @@
               <w:rPr>
                 <w:iCs/>
               </w:rPr>
-              <w:t xml:space="preserve"> to ensure a desirable </w:t>
-            </w:r>
-            <w:proofErr w:type="gramStart"/>
-            <w:r>
-              <w:rPr>
-                <w:iCs/>
-              </w:rPr>
-              <w:t>pro</w:t>
+              <w:t xml:space="preserve"> to ensure a desirable pro</w:t>
             </w:r>
             <w:r>
               <w:rPr>
@@ -1862,7 +1798,6 @@
               </w:rPr>
               <w:t>uct</w:t>
             </w:r>
-            <w:proofErr w:type="gramEnd"/>
           </w:p>
           <w:p>
             <w:pPr>
@@ -1874,13 +1809,8 @@
               <w:spacing w:line="12" w:lineRule="atLeast"/>
             </w:pPr>
             <w:r>
-              <w:t xml:space="preserve">Persistently applying mechanical, electrical, and computer software knowledge to design, manufacture, and assemble the </w:t>
-            </w:r>
-            <w:proofErr w:type="gramStart"/>
-            <w:r>
-              <w:t>system</w:t>
-            </w:r>
-            <w:proofErr w:type="gramEnd"/>
+              <w:t>Persistently applying mechanical, electrical, and computer software knowledge to design, manufacture, and assemble the system</w:t>
+            </w:r>
           </w:p>
           <w:p>
             <w:pPr>
@@ -1892,15 +1822,7 @@
               <w:spacing w:line="12" w:lineRule="atLeast"/>
             </w:pPr>
             <w:r>
-              <w:t xml:space="preserve">Developed software to efficiently orchestrate the sensing, movement, and chess engine subsystems using C </w:t>
-            </w:r>
-            <w:proofErr w:type="gramStart"/>
-            <w:r>
-              <w:t>programming</w:t>
-            </w:r>
-            <w:proofErr w:type="gramEnd"/>
-            <w:r>
-              <w:t xml:space="preserve"> </w:t>
+              <w:t xml:space="preserve">Developed software to efficiently orchestrate the sensing, movement, and chess engine subsystems using C programming </w:t>
             </w:r>
           </w:p>
           <w:p>
@@ -1996,16 +1918,8 @@
               <w:rPr>
                 <w:iCs/>
               </w:rPr>
-              <w:t xml:space="preserve">to ultimately enhance productivity and </w:t>
-            </w:r>
-            <w:proofErr w:type="gramStart"/>
-            <w:r>
-              <w:rPr>
-                <w:iCs/>
-              </w:rPr>
-              <w:t>success</w:t>
-            </w:r>
-            <w:proofErr w:type="gramEnd"/>
+              <w:t>to ultimately enhance productivity and success</w:t>
+            </w:r>
           </w:p>
           <w:p>
             <w:pPr>
@@ -2023,21 +1937,7 @@
               <w:rPr>
                 <w:iCs/>
               </w:rPr>
-              <w:t xml:space="preserve">Conducting user and market research to design and produce an effective, attractive, and human centered </w:t>
-            </w:r>
-            <w:proofErr w:type="gramStart"/>
-            <w:r>
-              <w:rPr>
-                <w:iCs/>
-              </w:rPr>
-              <w:t>product</w:t>
-            </w:r>
-            <w:proofErr w:type="gramEnd"/>
-            <w:r>
-              <w:rPr>
-                <w:iCs/>
-              </w:rPr>
-              <w:t xml:space="preserve"> </w:t>
+              <w:t xml:space="preserve">Conducting user and market research to design and produce an effective, attractive, and human centered product </w:t>
             </w:r>
           </w:p>
           <w:p>
@@ -2199,16 +2099,8 @@
               <w:rPr>
                 <w:iCs/>
               </w:rPr>
-              <w:t xml:space="preserve"> with prospective students by representing the Master of Engineering program with an aim to recruit and </w:t>
-            </w:r>
-            <w:proofErr w:type="gramStart"/>
-            <w:r>
-              <w:rPr>
-                <w:iCs/>
-              </w:rPr>
-              <w:t>inform</w:t>
-            </w:r>
-            <w:proofErr w:type="gramEnd"/>
+              <w:t xml:space="preserve"> with prospective students by representing the Master of Engineering program with an aim to recruit and inform</w:t>
+            </w:r>
           </w:p>
           <w:p>
             <w:pPr>
@@ -2238,16 +2130,8 @@
               <w:rPr>
                 <w:bCs/>
               </w:rPr>
-              <w:t xml:space="preserve"> the creation and execution of events for the 2022-2023 cohort to establish a greater sense of community and </w:t>
-            </w:r>
-            <w:proofErr w:type="gramStart"/>
-            <w:r>
-              <w:rPr>
-                <w:bCs/>
-              </w:rPr>
-              <w:t>connection</w:t>
-            </w:r>
-            <w:proofErr w:type="gramEnd"/>
+              <w:t xml:space="preserve"> the creation and execution of events for the 2022-2023 cohort to establish a greater sense of community and connection</w:t>
+            </w:r>
           </w:p>
           <w:p>
             <w:pPr>
@@ -2373,16 +2257,8 @@
               <w:rPr>
                 <w:iCs/>
               </w:rPr>
-              <w:t xml:space="preserve">Led 8 board members to continuously impact members through professional, academic, technical, and social development which resulted in more than 400 members registered with the organization, a 74.7% increase in members from the previous </w:t>
-            </w:r>
-            <w:proofErr w:type="gramStart"/>
-            <w:r>
-              <w:rPr>
-                <w:iCs/>
-              </w:rPr>
-              <w:t>year</w:t>
-            </w:r>
-            <w:proofErr w:type="gramEnd"/>
+              <w:t>Led 8 board members to continuously impact members through professional, academic, technical, and social development which resulted in more than 400 members registered with the organization, a 74.7% increase in members from the previous year</w:t>
+            </w:r>
           </w:p>
           <w:p>
             <w:pPr>
@@ -2400,21 +2276,7 @@
               <w:rPr>
                 <w:iCs/>
               </w:rPr>
-              <w:t xml:space="preserve">Coordinated a 36.2% increase in corporate sponsorship and a 181% increase in general event attendance from recorded metrics through new initiatives tailored for professional, academic, social, and technical </w:t>
-            </w:r>
-            <w:proofErr w:type="gramStart"/>
-            <w:r>
-              <w:rPr>
-                <w:iCs/>
-              </w:rPr>
-              <w:t>development</w:t>
-            </w:r>
-            <w:proofErr w:type="gramEnd"/>
-            <w:r>
-              <w:rPr>
-                <w:iCs/>
-              </w:rPr>
-              <w:t xml:space="preserve"> </w:t>
+              <w:t xml:space="preserve">Coordinated a 36.2% increase in corporate sponsorship and a 181% increase in general event attendance from recorded metrics through new initiatives tailored for professional, academic, social, and technical development </w:t>
             </w:r>
           </w:p>
           <w:p>

</xml_diff>